<commit_message>
updated resume and project
</commit_message>
<xml_diff>
--- a/assets/FuKun Yun Resumé Final Version.docx
+++ b/assets/FuKun Yun Resumé Final Version.docx
@@ -164,13 +164,24 @@
           <w:u w:val="none"/>
         </w:rPr>
       </w:pPr>
+      <w:hyperlink r:id="rId9" w:history="1">
+        <w:r>
+          <w:rPr>
+            <w:rStyle w:val="Hyperlink"/>
+            <w:rFonts w:ascii="Cambria" w:hAnsi="Cambria"/>
+            <w:sz w:val="20"/>
+            <w:szCs w:val="20"/>
+          </w:rPr>
+          <w:t>https://fukunyun.dev</w:t>
+        </w:r>
+      </w:hyperlink>
       <w:r>
         <w:rPr>
           <w:rFonts w:ascii="Cambria" w:hAnsi="Cambria"/>
           <w:sz w:val="20"/>
           <w:szCs w:val="20"/>
         </w:rPr>
-        <w:fldChar w:fldCharType="begin"/>
+        <w:t xml:space="preserve"> </w:t>
       </w:r>
       <w:r>
         <w:rPr>
@@ -178,7 +189,7 @@
           <w:sz w:val="20"/>
           <w:szCs w:val="20"/>
         </w:rPr>
-        <w:instrText>HYPERLINK "https://fukunyun.dev"</w:instrText>
+        <w:sym w:font="Wingdings 2" w:char="F0A1"/>
       </w:r>
       <w:r>
         <w:rPr>
@@ -186,50 +197,9 @@
           <w:sz w:val="20"/>
           <w:szCs w:val="20"/>
         </w:rPr>
-        <w:fldChar w:fldCharType="separate"/>
-      </w:r>
-      <w:r>
-        <w:rPr>
-          <w:rStyle w:val="Hyperlink"/>
-          <w:rFonts w:ascii="Cambria" w:hAnsi="Cambria"/>
-          <w:sz w:val="20"/>
-          <w:szCs w:val="20"/>
-        </w:rPr>
-        <w:t>https://fukunyun.dev</w:t>
-      </w:r>
-      <w:r>
-        <w:rPr>
-          <w:rFonts w:ascii="Cambria" w:hAnsi="Cambria"/>
-          <w:sz w:val="20"/>
-          <w:szCs w:val="20"/>
-        </w:rPr>
-        <w:fldChar w:fldCharType="end"/>
-      </w:r>
-      <w:r>
-        <w:rPr>
-          <w:rFonts w:ascii="Cambria" w:hAnsi="Cambria"/>
-          <w:sz w:val="20"/>
-          <w:szCs w:val="20"/>
-        </w:rPr>
         <w:t xml:space="preserve"> </w:t>
       </w:r>
-      <w:r>
-        <w:rPr>
-          <w:rFonts w:ascii="Cambria" w:hAnsi="Cambria"/>
-          <w:sz w:val="20"/>
-          <w:szCs w:val="20"/>
-        </w:rPr>
-        <w:sym w:font="Wingdings 2" w:char="F0A1"/>
-      </w:r>
-      <w:r>
-        <w:rPr>
-          <w:rFonts w:ascii="Cambria" w:hAnsi="Cambria"/>
-          <w:sz w:val="20"/>
-          <w:szCs w:val="20"/>
-        </w:rPr>
-        <w:t xml:space="preserve"> </w:t>
-      </w:r>
-      <w:hyperlink r:id="rId9" w:history="1">
+      <w:hyperlink r:id="rId10" w:history="1">
         <w:r>
           <w:rPr>
             <w:rStyle w:val="Hyperlink"/>
@@ -592,6 +562,56 @@
           <w:sz w:val="20"/>
           <w:szCs w:val="20"/>
         </w:rPr>
+        <w:t xml:space="preserve"> 15</w:t>
+      </w:r>
+      <w:r>
+        <w:rPr>
+          <w:bCs/>
+          <w:sz w:val="20"/>
+          <w:szCs w:val="20"/>
+        </w:rPr>
+        <w:t>,</w:t>
+      </w:r>
+      <w:r>
+        <w:rPr>
+          <w:bCs/>
+          <w:sz w:val="20"/>
+          <w:szCs w:val="20"/>
+        </w:rPr>
+        <w:t xml:space="preserve"> Node.js,</w:t>
+      </w:r>
+      <w:r>
+        <w:rPr>
+          <w:bCs/>
+          <w:sz w:val="20"/>
+          <w:szCs w:val="20"/>
+        </w:rPr>
+        <w:t xml:space="preserve"> </w:t>
+      </w:r>
+      <w:proofErr w:type="spellStart"/>
+      <w:r>
+        <w:rPr>
+          <w:bCs/>
+          <w:sz w:val="20"/>
+          <w:szCs w:val="20"/>
+        </w:rPr>
+        <w:t>shadcn</w:t>
+      </w:r>
+      <w:proofErr w:type="spellEnd"/>
+      <w:r>
+        <w:rPr>
+          <w:bCs/>
+          <w:sz w:val="20"/>
+          <w:szCs w:val="20"/>
+        </w:rPr>
+        <w:t>, GSAP</w:t>
+      </w:r>
+      <w:r>
+        <w:rPr>
+          <w:bCs/>
+          <w:sz w:val="20"/>
+          <w:szCs w:val="20"/>
+        </w:rPr>
         <w:t xml:space="preserve">, </w:t>
       </w:r>
       <w:proofErr w:type="spellStart"/>
@@ -601,7 +621,7 @@
           <w:sz w:val="20"/>
           <w:szCs w:val="20"/>
         </w:rPr>
-        <w:t>shadcn</w:t>
+        <w:t>Vite</w:t>
       </w:r>
       <w:proofErr w:type="spellEnd"/>
     </w:p>
@@ -657,15 +677,7 @@
           <w:sz w:val="20"/>
           <w:szCs w:val="20"/>
         </w:rPr>
-        <w:t xml:space="preserve">, </w:t>
-      </w:r>
-      <w:r>
-        <w:rPr>
-          <w:bCs/>
-          <w:sz w:val="20"/>
-          <w:szCs w:val="20"/>
-        </w:rPr>
-        <w:t>Microsoft Office</w:t>
+        <w:t>, Microsoft Office</w:t>
       </w:r>
       <w:r>
         <w:rPr>
@@ -902,10 +914,7 @@
         <w:contextualSpacing/>
       </w:pPr>
       <w:r>
-        <w:t xml:space="preserve">Concentration: Data Analysis and </w:t>
-      </w:r>
-      <w:r>
-        <w:t>Programming.</w:t>
+        <w:t>Concentration: Data Analysis and Programming.</w:t>
       </w:r>
     </w:p>
     <w:p>
@@ -919,22 +928,7 @@
         <w:contextualSpacing/>
       </w:pPr>
       <w:r>
-        <w:t xml:space="preserve">Relevant Coursework: Advanced Data Analysis, </w:t>
-      </w:r>
-      <w:r>
-        <w:t>Frontend</w:t>
-      </w:r>
-      <w:r>
-        <w:t xml:space="preserve"> Development, Statistical</w:t>
-      </w:r>
-      <w:r>
-        <w:t xml:space="preserve"> </w:t>
-      </w:r>
-      <w:r>
-        <w:t>Computing</w:t>
-      </w:r>
-      <w:r>
-        <w:t>.</w:t>
+        <w:t>Relevant Coursework: Advanced Data Analysis, Frontend Development, Statistical Computing.</w:t>
       </w:r>
     </w:p>
     <w:p>
@@ -1367,10 +1361,7 @@
         <w:pStyle w:val="ListParagraph"/>
       </w:pPr>
       <w:r>
-        <w:t>Developed frontend applications using React.js, TypeScript, and Material-UI</w:t>
-      </w:r>
-      <w:r>
-        <w:t>.</w:t>
+        <w:t>Developed frontend applications using React.js, TypeScript, and Material-UI.</w:t>
       </w:r>
     </w:p>
     <w:p>
@@ -1392,22 +1383,13 @@
         <w:pStyle w:val="ListParagraph"/>
       </w:pPr>
       <w:r>
-        <w:t>Implemented Node.js</w:t>
-      </w:r>
-      <w:r>
-        <w:t xml:space="preserve"> </w:t>
-      </w:r>
-      <w:r>
-        <w:t xml:space="preserve">backend with </w:t>
+        <w:t xml:space="preserve">Implemented Node.js backend with </w:t>
       </w:r>
       <w:r>
         <w:t>gene</w:t>
       </w:r>
       <w:r>
-        <w:t xml:space="preserve"> database</w:t>
-      </w:r>
-      <w:r>
-        <w:t>.</w:t>
+        <w:t xml:space="preserve"> database.</w:t>
       </w:r>
     </w:p>
     <w:p>
@@ -1582,10 +1564,7 @@
         <w:pStyle w:val="ListParagraph"/>
       </w:pPr>
       <w:r>
-        <w:t>Implemented automated classification systems using Python</w:t>
-      </w:r>
-      <w:r>
-        <w:t>.</w:t>
+        <w:t>Implemented automated classification systems using Python.</w:t>
       </w:r>
     </w:p>
     <w:p>
@@ -1625,10 +1604,7 @@
         <w:pStyle w:val="ListParagraph"/>
       </w:pPr>
       <w:r>
-        <w:t>Created responsive design supporting multiple device types</w:t>
-      </w:r>
-      <w:r>
-        <w:t>.</w:t>
+        <w:t>Created responsive design supporting multiple device types.</w:t>
       </w:r>
     </w:p>
     <w:p>
@@ -1650,10 +1626,7 @@
         <w:pStyle w:val="ListParagraph"/>
       </w:pPr>
       <w:r>
-        <w:t>Created responsive user interfaces supporting cross-browser compatibility</w:t>
-      </w:r>
-      <w:r>
-        <w:t>.</w:t>
+        <w:t>Created responsive user interfaces supporting cross-browser compatibility.</w:t>
       </w:r>
     </w:p>
     <w:p>
@@ -1779,6 +1752,7 @@
           <w:szCs w:val="20"/>
         </w:rPr>
       </w:pPr>
+      <w:proofErr w:type="spellStart"/>
       <w:r>
         <w:rPr>
           <w:b/>
@@ -1786,7 +1760,75 @@
           <w:sz w:val="20"/>
           <w:szCs w:val="20"/>
         </w:rPr>
-        <w:t>Interactive Film Browser with React</w:t>
+        <w:t>Zentry</w:t>
+      </w:r>
+      <w:proofErr w:type="spellEnd"/>
+      <w:r>
+        <w:rPr>
+          <w:b/>
+          <w:bCs/>
+          <w:sz w:val="20"/>
+          <w:szCs w:val="20"/>
+        </w:rPr>
+        <w:t xml:space="preserve"> Clone with React.js,</w:t>
+      </w:r>
+      <w:r>
+        <w:rPr>
+          <w:b/>
+          <w:bCs/>
+          <w:sz w:val="20"/>
+          <w:szCs w:val="20"/>
+        </w:rPr>
+        <w:t xml:space="preserve"> </w:t>
+      </w:r>
+      <w:proofErr w:type="spellStart"/>
+      <w:r>
+        <w:rPr>
+          <w:b/>
+          <w:bCs/>
+          <w:sz w:val="20"/>
+          <w:szCs w:val="20"/>
+        </w:rPr>
+        <w:t>Vite</w:t>
+      </w:r>
+      <w:proofErr w:type="spellEnd"/>
+      <w:r>
+        <w:rPr>
+          <w:b/>
+          <w:bCs/>
+          <w:sz w:val="20"/>
+          <w:szCs w:val="20"/>
+        </w:rPr>
+        <w:t>,</w:t>
+      </w:r>
+      <w:r>
+        <w:rPr>
+          <w:b/>
+          <w:bCs/>
+          <w:sz w:val="20"/>
+          <w:szCs w:val="20"/>
+        </w:rPr>
+        <w:t xml:space="preserve"> </w:t>
+      </w:r>
+      <w:proofErr w:type="spellStart"/>
+      <w:r>
+        <w:rPr>
+          <w:b/>
+          <w:bCs/>
+          <w:sz w:val="20"/>
+          <w:szCs w:val="20"/>
+        </w:rPr>
+        <w:t>TailwindCSS</w:t>
+      </w:r>
+      <w:proofErr w:type="spellEnd"/>
+      <w:r>
+        <w:rPr>
+          <w:b/>
+          <w:bCs/>
+          <w:sz w:val="20"/>
+          <w:szCs w:val="20"/>
+        </w:rPr>
+        <w:t>, JavaScript, and GSAP</w:t>
       </w:r>
     </w:p>
     <w:p>
@@ -1794,13 +1836,22 @@
         <w:pStyle w:val="ListParagraph"/>
       </w:pPr>
       <w:r>
-        <w:t xml:space="preserve">Developed a </w:t>
-      </w:r>
-      <w:r>
-        <w:t>website for movies</w:t>
-      </w:r>
-      <w:r>
-        <w:t xml:space="preserve"> using React.</w:t>
+        <w:t>Developed a</w:t>
+      </w:r>
+      <w:r>
+        <w:t xml:space="preserve"> clone</w:t>
+      </w:r>
+      <w:r>
+        <w:t xml:space="preserve"> </w:t>
+      </w:r>
+      <w:r>
+        <w:t xml:space="preserve">website </w:t>
+      </w:r>
+      <w:r>
+        <w:t>for zentry.com</w:t>
+      </w:r>
+      <w:r>
+        <w:t>.</w:t>
       </w:r>
     </w:p>
     <w:p>
@@ -1808,7 +1859,7 @@
         <w:pStyle w:val="ListParagraph"/>
       </w:pPr>
       <w:r>
-        <w:t>Implemented a watchlist where one can add movies into it with real-time data updates.</w:t>
+        <w:t>Crafted a video section featuring interactive videos where you can change them by clicking in the middle of the videos.</w:t>
       </w:r>
     </w:p>
     <w:p>
@@ -1816,15 +1867,7 @@
         <w:pStyle w:val="ListParagraph"/>
       </w:pPr>
       <w:r>
-        <w:t xml:space="preserve">Created a search engine that returns movies by name with </w:t>
-      </w:r>
-      <w:proofErr w:type="spellStart"/>
-      <w:r>
-        <w:t>OMDbAPI</w:t>
-      </w:r>
-      <w:proofErr w:type="spellEnd"/>
-      <w:r>
-        <w:t xml:space="preserve"> database.</w:t>
+        <w:t>Implemented a navbar that disappears when scrolling down the web page and shows up when scrolling up.</w:t>
       </w:r>
     </w:p>
     <w:p>
@@ -1832,82 +1875,157 @@
         <w:pStyle w:val="ListParagraph"/>
       </w:pPr>
       <w:r>
-        <w:t>Developed details page to dynamically show the information of any given movie.</w:t>
+        <w:t>Pieced block-themed feature showing section where different games are beautifully stacked tog</w:t>
+      </w:r>
+      <w:r>
+        <w:t>e</w:t>
+      </w:r>
+      <w:r>
+        <w:t>ther.</w:t>
       </w:r>
     </w:p>
     <w:p>
       <w:pPr>
-        <w:spacing w:after="0"/>
-        <w:rPr>
-          <w:b/>
-          <w:bCs/>
-          <w:sz w:val="20"/>
-          <w:szCs w:val="20"/>
-        </w:rPr>
-      </w:pPr>
-      <w:r>
-        <w:rPr>
-          <w:b/>
-          <w:bCs/>
-          <w:sz w:val="20"/>
-          <w:szCs w:val="20"/>
-        </w:rPr>
-        <w:t xml:space="preserve">Healthcare Platform Clone with React and </w:t>
-      </w:r>
-      <w:proofErr w:type="spellStart"/>
-      <w:proofErr w:type="gramStart"/>
-      <w:r>
-        <w:rPr>
-          <w:b/>
-          <w:bCs/>
-          <w:sz w:val="20"/>
-          <w:szCs w:val="20"/>
-        </w:rPr>
-        <w:t>Next,js</w:t>
-      </w:r>
-      <w:proofErr w:type="spellEnd"/>
-      <w:proofErr w:type="gramEnd"/>
+        <w:pStyle w:val="ListParagraph"/>
+      </w:pPr>
+      <w:r>
+        <w:t>“Arrowed” an arrow-shaped fading effect when scrolling down from the initial video interface.</w:t>
+      </w:r>
     </w:p>
     <w:p>
       <w:pPr>
-        <w:pStyle w:val="ListParagraph"/>
-      </w:pPr>
-      <w:r>
-        <w:t xml:space="preserve">Developed </w:t>
-      </w:r>
-      <w:r>
-        <w:t>a healthcare website</w:t>
-      </w:r>
-      <w:r>
-        <w:t xml:space="preserve"> using</w:t>
-      </w:r>
-      <w:r>
-        <w:t xml:space="preserve"> React.js, Next.js,</w:t>
-      </w:r>
-      <w:r>
-        <w:t xml:space="preserve"> tailwind,</w:t>
-      </w:r>
-      <w:r>
-        <w:t xml:space="preserve"> and TypeScrip</w:t>
-      </w:r>
-      <w:r>
-        <w:t>t.</w:t>
-      </w:r>
+        <w:spacing w:after="0"/>
+        <w:rPr>
+          <w:b/>
+          <w:bCs/>
+          <w:sz w:val="20"/>
+          <w:szCs w:val="20"/>
+        </w:rPr>
+      </w:pPr>
+      <w:r>
+        <w:rPr>
+          <w:b/>
+          <w:bCs/>
+          <w:sz w:val="20"/>
+          <w:szCs w:val="20"/>
+        </w:rPr>
+        <w:t>YC Directory with Next.js 15, React.js</w:t>
+      </w:r>
+      <w:r>
+        <w:rPr>
+          <w:b/>
+          <w:bCs/>
+          <w:sz w:val="20"/>
+          <w:szCs w:val="20"/>
+        </w:rPr>
+        <w:t>, Node.js</w:t>
+      </w:r>
+      <w:r>
+        <w:rPr>
+          <w:b/>
+          <w:bCs/>
+          <w:sz w:val="20"/>
+          <w:szCs w:val="20"/>
+        </w:rPr>
+        <w:t>,</w:t>
+      </w:r>
+      <w:r>
+        <w:rPr>
+          <w:b/>
+          <w:bCs/>
+          <w:sz w:val="20"/>
+          <w:szCs w:val="20"/>
+        </w:rPr>
+        <w:t xml:space="preserve"> </w:t>
+      </w:r>
+      <w:proofErr w:type="spellStart"/>
+      <w:r>
+        <w:rPr>
+          <w:b/>
+          <w:bCs/>
+          <w:sz w:val="20"/>
+          <w:szCs w:val="20"/>
+        </w:rPr>
+        <w:t>Vite</w:t>
+      </w:r>
+      <w:proofErr w:type="spellEnd"/>
+      <w:r>
+        <w:rPr>
+          <w:b/>
+          <w:bCs/>
+          <w:sz w:val="20"/>
+          <w:szCs w:val="20"/>
+        </w:rPr>
+        <w:t>,</w:t>
+      </w:r>
+      <w:r>
+        <w:rPr>
+          <w:b/>
+          <w:bCs/>
+          <w:sz w:val="20"/>
+          <w:szCs w:val="20"/>
+        </w:rPr>
+        <w:t xml:space="preserve"> TypeScript, </w:t>
+      </w:r>
+      <w:proofErr w:type="spellStart"/>
+      <w:r>
+        <w:rPr>
+          <w:b/>
+          <w:bCs/>
+          <w:sz w:val="20"/>
+          <w:szCs w:val="20"/>
+        </w:rPr>
+        <w:t>Shadcn</w:t>
+      </w:r>
+      <w:proofErr w:type="spellEnd"/>
+      <w:r>
+        <w:rPr>
+          <w:b/>
+          <w:bCs/>
+          <w:sz w:val="20"/>
+          <w:szCs w:val="20"/>
+        </w:rPr>
+        <w:t>,</w:t>
+      </w:r>
+      <w:r>
+        <w:rPr>
+          <w:b/>
+          <w:bCs/>
+          <w:sz w:val="20"/>
+          <w:szCs w:val="20"/>
+        </w:rPr>
+        <w:t xml:space="preserve"> and</w:t>
+      </w:r>
+      <w:r>
+        <w:rPr>
+          <w:b/>
+          <w:bCs/>
+          <w:sz w:val="20"/>
+          <w:szCs w:val="20"/>
+        </w:rPr>
+        <w:t xml:space="preserve"> </w:t>
+      </w:r>
+      <w:proofErr w:type="spellStart"/>
+      <w:r>
+        <w:rPr>
+          <w:b/>
+          <w:bCs/>
+          <w:sz w:val="20"/>
+          <w:szCs w:val="20"/>
+        </w:rPr>
+        <w:t>TailwindCSS</w:t>
+      </w:r>
+      <w:proofErr w:type="spellEnd"/>
     </w:p>
     <w:p>
       <w:pPr>
         <w:pStyle w:val="ListParagraph"/>
       </w:pPr>
       <w:r>
-        <w:t>Incorporated app</w:t>
-      </w:r>
-      <w:proofErr w:type="spellStart"/>
-      <w:r>
-        <w:t>write</w:t>
-      </w:r>
-      <w:proofErr w:type="spellEnd"/>
-      <w:r>
-        <w:t xml:space="preserve"> to record and manage data from both the patients’ and the doctors’ end.</w:t>
+        <w:t xml:space="preserve">Developed a </w:t>
+      </w:r>
+      <w:r>
+        <w:t>website where startup companies can register and login using GitHub and post startup company information.</w:t>
       </w:r>
     </w:p>
     <w:p>
@@ -1915,7 +2033,7 @@
         <w:pStyle w:val="ListParagraph"/>
       </w:pPr>
       <w:r>
-        <w:t>Built an admin special interface via security code using React.js and TypeScript.</w:t>
+        <w:t>Implemented a responsive search bar where users can search startup companies with keyword in their names or regions.</w:t>
       </w:r>
     </w:p>
     <w:p>
@@ -1923,15 +2041,7 @@
         <w:pStyle w:val="ListParagraph"/>
       </w:pPr>
       <w:r>
-        <w:t xml:space="preserve">Implemented </w:t>
-      </w:r>
-      <w:proofErr w:type="spellStart"/>
-      <w:r>
-        <w:t>shadcn</w:t>
-      </w:r>
-      <w:proofErr w:type="spellEnd"/>
-      <w:r>
-        <w:t xml:space="preserve"> for patient registration and booking appointments with doctors.</w:t>
+        <w:t>Created a distinctive interface for startups that posts to check their post.</w:t>
       </w:r>
     </w:p>
     <w:p>
@@ -1939,10 +2049,15 @@
         <w:pStyle w:val="ListParagraph"/>
       </w:pPr>
       <w:r>
-        <w:t xml:space="preserve">Created a dynamic system to allow </w:t>
-      </w:r>
-      <w:r>
-        <w:t>doctors to accept and decline appointments with real-time data updates on the backend.</w:t>
+        <w:t>Incorporated a posting system where users can put descriptions of their startup companies and as well upload picture links.</w:t>
+      </w:r>
+    </w:p>
+    <w:p>
+      <w:pPr>
+        <w:pStyle w:val="ListParagraph"/>
+      </w:pPr>
+      <w:r>
+        <w:t>Included a feature where view counters are used on each post.</w:t>
       </w:r>
     </w:p>
     <w:p>
@@ -2060,9 +2175,9 @@
       </w:r>
     </w:p>
     <w:sectPr>
-      <w:headerReference w:type="even" r:id="rId10"/>
-      <w:headerReference w:type="default" r:id="rId11"/>
-      <w:footerReference w:type="first" r:id="rId12"/>
+      <w:headerReference w:type="even" r:id="rId11"/>
+      <w:headerReference w:type="default" r:id="rId12"/>
+      <w:footerReference w:type="first" r:id="rId13"/>
       <w:pgSz w:w="12240" w:h="15840"/>
       <w:pgMar w:top="720" w:right="720" w:bottom="720" w:left="720" w:header="576" w:footer="720" w:gutter="0"/>
       <w:cols w:space="720"/>
@@ -5294,6 +5409,7 @@
   <w:style w:type="character" w:default="1" w:styleId="DefaultParagraphFont">
     <w:name w:val="Default Paragraph Font"/>
     <w:uiPriority w:val="1"/>
+    <w:semiHidden/>
     <w:unhideWhenUsed/>
   </w:style>
   <w:style w:type="table" w:default="1" w:styleId="TableNormal">

</xml_diff>